<commit_message>
added references in chap 2
</commit_message>
<xml_diff>
--- a/graduate_research/chapter_2_mm20190318_bp.docx
+++ b/graduate_research/chapter_2_mm20190318_bp.docx
@@ -111,7 +111,28 @@
           <w:rFonts w:ascii="Arial" w:hAnsi="Arial" w:cs="Arial"/>
           <w:spacing w:val="2"/>
         </w:rPr>
-        <w:t xml:space="preserve">Shorelines trends </w:t>
+        <w:t>Shorelines</w:t>
+      </w:r>
+      <w:r>
+        <w:rPr>
+          <w:rFonts w:ascii="Arial" w:hAnsi="Arial" w:cs="Arial"/>
+          <w:spacing w:val="2"/>
+        </w:rPr>
+        <w:t xml:space="preserve"> </w:t>
+      </w:r>
+      <w:r>
+        <w:rPr>
+          <w:rFonts w:ascii="Arial" w:hAnsi="Arial" w:cs="Arial"/>
+          <w:spacing w:val="2"/>
+        </w:rPr>
+        <w:t>monitoring</w:t>
+      </w:r>
+      <w:r>
+        <w:rPr>
+          <w:rFonts w:ascii="Arial" w:hAnsi="Arial" w:cs="Arial"/>
+          <w:spacing w:val="2"/>
+        </w:rPr>
+        <w:t xml:space="preserve"> trends </w:t>
       </w:r>
       <w:proofErr w:type="gramStart"/>
       <w:r>
@@ -150,7 +171,7 @@
           <w:rFonts w:ascii="Arial" w:hAnsi="Arial" w:cs="Arial"/>
           <w:spacing w:val="2"/>
         </w:rPr>
-        <w:t xml:space="preserve"> or confirmed. Much of the time, these trends can go unnoticed in data collection or monitoring. Because of this, many coastline feature trends can go unnoticed</w:t>
+        <w:t xml:space="preserve"> or confirmed. Because of this, many coastline feature trends can go unnoticed</w:t>
       </w:r>
       <w:r>
         <w:rPr>
@@ -239,133 +260,46 @@
           <w:rFonts w:ascii="Arial" w:hAnsi="Arial" w:cs="Arial"/>
           <w:spacing w:val="2"/>
         </w:rPr>
-        <w:t xml:space="preserve">The Big Bend </w:t>
-      </w:r>
-      <w:r>
-        <w:rPr>
-          <w:rFonts w:ascii="Arial" w:hAnsi="Arial" w:cs="Arial"/>
-          <w:spacing w:val="2"/>
-        </w:rPr>
-        <w:t>coastline spans from Crystal River to Apalachee Bay</w:t>
-      </w:r>
-      <w:r>
-        <w:rPr>
-          <w:rFonts w:ascii="Arial" w:hAnsi="Arial" w:cs="Arial"/>
-          <w:spacing w:val="2"/>
-        </w:rPr>
-        <w:t xml:space="preserve"> </w:t>
-      </w:r>
-      <w:r>
-        <w:rPr>
-          <w:rFonts w:ascii="Arial" w:hAnsi="Arial" w:cs="Arial"/>
-          <w:spacing w:val="2"/>
-        </w:rPr>
-        <w:t>and is located on the west coast of Florida</w:t>
-      </w:r>
-      <w:r>
-        <w:rPr>
-          <w:rFonts w:ascii="Arial" w:hAnsi="Arial" w:cs="Arial"/>
-          <w:spacing w:val="2"/>
-        </w:rPr>
-        <w:t xml:space="preserve">. </w:t>
-      </w:r>
-      <w:r>
-        <w:rPr>
-          <w:rFonts w:ascii="Arial" w:hAnsi="Arial" w:cs="Arial"/>
-          <w:spacing w:val="2"/>
-        </w:rPr>
-        <w:t xml:space="preserve">The Big Bend is largely a marsh-dominated coast. </w:t>
-      </w:r>
-      <w:r>
-        <w:rPr>
-          <w:rFonts w:ascii="Arial" w:hAnsi="Arial" w:cs="Arial"/>
-          <w:spacing w:val="2"/>
-        </w:rPr>
-        <w:t>This coastline differs from other coastal areas in the Gulf of Mexico because it is primarily underdeveloped. Over 50% of the shoreline is under conservation protection (Main and Allen 2007), which</w:t>
-      </w:r>
-      <w:r>
-        <w:rPr>
-          <w:rFonts w:ascii="Arial" w:hAnsi="Arial" w:cs="Arial"/>
-          <w:spacing w:val="2"/>
-        </w:rPr>
-        <w:t xml:space="preserve"> in turn</w:t>
-      </w:r>
-      <w:r>
-        <w:rPr>
-          <w:rFonts w:ascii="Arial" w:hAnsi="Arial" w:cs="Arial"/>
-          <w:spacing w:val="2"/>
-        </w:rPr>
-        <w:t xml:space="preserve"> </w:t>
-      </w:r>
-      <w:r>
-        <w:rPr>
-          <w:rFonts w:ascii="Arial" w:hAnsi="Arial" w:cs="Arial"/>
-          <w:spacing w:val="2"/>
-        </w:rPr>
-        <w:t>cause</w:t>
-      </w:r>
-      <w:r>
-        <w:rPr>
-          <w:rFonts w:ascii="Arial" w:hAnsi="Arial" w:cs="Arial"/>
-          <w:spacing w:val="2"/>
-        </w:rPr>
-        <w:t xml:space="preserve"> human populations to be very low, compared to other Florida coastal regions.  </w:t>
-      </w:r>
-      <w:r>
-        <w:rPr>
-          <w:rFonts w:ascii="Arial" w:hAnsi="Arial" w:cs="Arial"/>
-          <w:spacing w:val="2"/>
-        </w:rPr>
-        <w:t>Due to the</w:t>
-      </w:r>
-      <w:r>
-        <w:rPr>
-          <w:rFonts w:ascii="Arial" w:hAnsi="Arial" w:cs="Arial"/>
-          <w:spacing w:val="2"/>
-        </w:rPr>
-        <w:t xml:space="preserve"> low levels of</w:t>
-      </w:r>
-      <w:r>
-        <w:rPr>
-          <w:rFonts w:ascii="Arial" w:hAnsi="Arial" w:cs="Arial"/>
-          <w:spacing w:val="2"/>
-        </w:rPr>
-        <w:t xml:space="preserve"> human settlement and construction</w:t>
-      </w:r>
-      <w:r>
-        <w:rPr>
-          <w:rFonts w:ascii="Arial" w:hAnsi="Arial" w:cs="Arial"/>
-          <w:spacing w:val="2"/>
-        </w:rPr>
-        <w:t xml:space="preserve"> along this coast</w:t>
-      </w:r>
-      <w:r>
-        <w:rPr>
-          <w:rFonts w:ascii="Arial" w:hAnsi="Arial" w:cs="Arial"/>
-          <w:spacing w:val="2"/>
-        </w:rPr>
-        <w:t xml:space="preserve">, </w:t>
-      </w:r>
-      <w:r>
-        <w:rPr>
-          <w:rFonts w:ascii="Arial" w:hAnsi="Arial" w:cs="Arial"/>
-          <w:spacing w:val="2"/>
-        </w:rPr>
-        <w:t>and the large amount of land in conservation, this creates opportunities to examine how the coastline has changed over time from factors that may be occurring naturally</w:t>
-      </w:r>
-      <w:r>
-        <w:rPr>
-          <w:rStyle w:val="CommentReference"/>
-          <w:rFonts w:asciiTheme="minorHAnsi" w:eastAsiaTheme="minorHAnsi" w:hAnsiTheme="minorHAnsi" w:cstheme="minorBidi"/>
-        </w:rPr>
-        <w:commentReference w:id="1"/>
-      </w:r>
-      <w:r>
-        <w:rPr>
-          <w:rFonts w:ascii="Arial" w:hAnsi="Arial" w:cs="Arial"/>
-          <w:spacing w:val="2"/>
-        </w:rPr>
-        <w:t>.</w:t>
+        <w:t xml:space="preserve">The Suwannee River Basin (SRB) is region of the southeastern United States, ranging from Cordele Georgine to Cedar Key, FL (Katz White Paper 2005-2010). The SRB </w:t>
+      </w:r>
+      <w:proofErr w:type="gramStart"/>
+      <w:r>
+        <w:rPr>
+          <w:rFonts w:ascii="Arial" w:hAnsi="Arial" w:cs="Arial"/>
+          <w:spacing w:val="2"/>
+        </w:rPr>
+        <w:t>is often referred</w:t>
+      </w:r>
+      <w:proofErr w:type="gramEnd"/>
+      <w:r>
+        <w:rPr>
+          <w:rFonts w:ascii="Arial" w:hAnsi="Arial" w:cs="Arial"/>
+          <w:spacing w:val="2"/>
+        </w:rPr>
+        <w:t xml:space="preserve"> to as one of the most untouched river systems in the United States. It holds a distinct combination of habitats including swamps, forests, and wetlands. The Suwannee River is one of the few rivers that has unnoticeable damage from human impacts such as damming, channeling, and introduction to </w:t>
+      </w:r>
+      <w:proofErr w:type="gramStart"/>
+      <w:r>
+        <w:rPr>
+          <w:rFonts w:ascii="Arial" w:hAnsi="Arial" w:cs="Arial"/>
+          <w:spacing w:val="2"/>
+        </w:rPr>
+        <w:t>large amount</w:t>
+      </w:r>
+      <w:r>
+        <w:rPr>
+          <w:rFonts w:ascii="Arial" w:hAnsi="Arial" w:cs="Arial"/>
+          <w:spacing w:val="2"/>
+        </w:rPr>
+        <w:t>s</w:t>
+      </w:r>
+      <w:proofErr w:type="gramEnd"/>
+      <w:r>
+        <w:rPr>
+          <w:rFonts w:ascii="Arial" w:hAnsi="Arial" w:cs="Arial"/>
+          <w:spacing w:val="2"/>
+        </w:rPr>
+        <w:t xml:space="preserve"> of toxic material. </w:t>
       </w:r>
     </w:p>
     <w:p>
@@ -381,10 +315,48 @@
       <w:r>
         <w:rPr>
           <w:rFonts w:ascii="Arial" w:hAnsi="Arial" w:cs="Arial"/>
-          <w:b/>
-          <w:spacing w:val="2"/>
-        </w:rPr>
-        <w:t>Background</w:t>
+          <w:spacing w:val="2"/>
+        </w:rPr>
+        <w:t xml:space="preserve">Significant areas of the land within SRB </w:t>
+      </w:r>
+      <w:proofErr w:type="gramStart"/>
+      <w:r>
+        <w:rPr>
+          <w:rFonts w:ascii="Arial" w:hAnsi="Arial" w:cs="Arial"/>
+          <w:spacing w:val="2"/>
+        </w:rPr>
+        <w:t>are protected</w:t>
+      </w:r>
+      <w:proofErr w:type="gramEnd"/>
+      <w:r>
+        <w:rPr>
+          <w:rFonts w:ascii="Arial" w:hAnsi="Arial" w:cs="Arial"/>
+          <w:spacing w:val="2"/>
+        </w:rPr>
+        <w:t xml:space="preserve"> and conserved by local, State, and Federal agencies, as well as private land owners, and </w:t>
+      </w:r>
+      <w:r>
+        <w:rPr>
+          <w:rFonts w:ascii="Arial" w:hAnsi="Arial" w:cs="Arial"/>
+          <w:spacing w:val="2"/>
+        </w:rPr>
+        <w:t xml:space="preserve">non-government organizations. There are over 50 state and county recreation parks along the river. There are also many selected sites along the Suwannee River that have been and are currently </w:t>
+      </w:r>
+      <w:proofErr w:type="gramStart"/>
+      <w:r>
+        <w:rPr>
+          <w:rFonts w:ascii="Arial" w:hAnsi="Arial" w:cs="Arial"/>
+          <w:spacing w:val="2"/>
+        </w:rPr>
+        <w:t>being monitored</w:t>
+      </w:r>
+      <w:proofErr w:type="gramEnd"/>
+      <w:r>
+        <w:rPr>
+          <w:rFonts w:ascii="Arial" w:hAnsi="Arial" w:cs="Arial"/>
+          <w:spacing w:val="2"/>
+        </w:rPr>
+        <w:t xml:space="preserve"> for water quality and benthic sampling. </w:t>
       </w:r>
     </w:p>
     <w:p>
@@ -402,6 +374,173 @@
           <w:rFonts w:ascii="Arial" w:hAnsi="Arial" w:cs="Arial"/>
           <w:spacing w:val="2"/>
         </w:rPr>
+        <w:t xml:space="preserve">The Big Bend </w:t>
+      </w:r>
+      <w:r>
+        <w:rPr>
+          <w:rFonts w:ascii="Arial" w:hAnsi="Arial" w:cs="Arial"/>
+          <w:spacing w:val="2"/>
+        </w:rPr>
+        <w:t>coastline spans from Crystal River to Apalachee Bay</w:t>
+      </w:r>
+      <w:r>
+        <w:rPr>
+          <w:rFonts w:ascii="Arial" w:hAnsi="Arial" w:cs="Arial"/>
+          <w:spacing w:val="2"/>
+        </w:rPr>
+        <w:t xml:space="preserve"> </w:t>
+      </w:r>
+      <w:r>
+        <w:rPr>
+          <w:rFonts w:ascii="Arial" w:hAnsi="Arial" w:cs="Arial"/>
+          <w:spacing w:val="2"/>
+        </w:rPr>
+        <w:t>and is located on the west coast of Florida</w:t>
+      </w:r>
+      <w:r>
+        <w:rPr>
+          <w:rFonts w:ascii="Arial" w:hAnsi="Arial" w:cs="Arial"/>
+          <w:spacing w:val="2"/>
+        </w:rPr>
+        <w:t xml:space="preserve">. </w:t>
+      </w:r>
+      <w:r>
+        <w:rPr>
+          <w:rFonts w:ascii="Arial" w:hAnsi="Arial" w:cs="Arial"/>
+          <w:spacing w:val="2"/>
+        </w:rPr>
+        <w:t xml:space="preserve">The Big Bend is largely a marsh-dominated coast. </w:t>
+      </w:r>
+      <w:r>
+        <w:rPr>
+          <w:rFonts w:ascii="Arial" w:hAnsi="Arial" w:cs="Arial"/>
+          <w:spacing w:val="2"/>
+        </w:rPr>
+        <w:t>This coastline differs from other coastal areas in the Gulf of Mexico because it is primarily underdeveloped. Over 50% of the shoreline is under conservation protection (Main and Allen 2007), which</w:t>
+      </w:r>
+      <w:r>
+        <w:rPr>
+          <w:rFonts w:ascii="Arial" w:hAnsi="Arial" w:cs="Arial"/>
+          <w:spacing w:val="2"/>
+        </w:rPr>
+        <w:t xml:space="preserve"> in turn</w:t>
+      </w:r>
+      <w:r>
+        <w:rPr>
+          <w:rFonts w:ascii="Arial" w:hAnsi="Arial" w:cs="Arial"/>
+          <w:spacing w:val="2"/>
+        </w:rPr>
+        <w:t xml:space="preserve"> </w:t>
+      </w:r>
+      <w:r>
+        <w:rPr>
+          <w:rFonts w:ascii="Arial" w:hAnsi="Arial" w:cs="Arial"/>
+          <w:spacing w:val="2"/>
+        </w:rPr>
+        <w:t>cause</w:t>
+      </w:r>
+      <w:r>
+        <w:rPr>
+          <w:rFonts w:ascii="Arial" w:hAnsi="Arial" w:cs="Arial"/>
+          <w:spacing w:val="2"/>
+        </w:rPr>
+        <w:t xml:space="preserve"> human populations to be very low, compared to other Florida coastal regions.  </w:t>
+      </w:r>
+      <w:r>
+        <w:rPr>
+          <w:rFonts w:ascii="Arial" w:hAnsi="Arial" w:cs="Arial"/>
+          <w:spacing w:val="2"/>
+        </w:rPr>
+        <w:t>Due to the</w:t>
+      </w:r>
+      <w:r>
+        <w:rPr>
+          <w:rFonts w:ascii="Arial" w:hAnsi="Arial" w:cs="Arial"/>
+          <w:spacing w:val="2"/>
+        </w:rPr>
+        <w:t xml:space="preserve"> low levels of</w:t>
+      </w:r>
+      <w:r>
+        <w:rPr>
+          <w:rFonts w:ascii="Arial" w:hAnsi="Arial" w:cs="Arial"/>
+          <w:spacing w:val="2"/>
+        </w:rPr>
+        <w:t xml:space="preserve"> human settlement and construction</w:t>
+      </w:r>
+      <w:r>
+        <w:rPr>
+          <w:rFonts w:ascii="Arial" w:hAnsi="Arial" w:cs="Arial"/>
+          <w:spacing w:val="2"/>
+        </w:rPr>
+        <w:t xml:space="preserve"> along this coast</w:t>
+      </w:r>
+      <w:r>
+        <w:rPr>
+          <w:rFonts w:ascii="Arial" w:hAnsi="Arial" w:cs="Arial"/>
+          <w:spacing w:val="2"/>
+        </w:rPr>
+        <w:t xml:space="preserve">, </w:t>
+      </w:r>
+      <w:r>
+        <w:rPr>
+          <w:rFonts w:ascii="Arial" w:hAnsi="Arial" w:cs="Arial"/>
+          <w:spacing w:val="2"/>
+        </w:rPr>
+        <w:t>and the large amount of land in conservation, this creates opportunities to examine how the coastline has changed over time from factors that may be occurring naturally</w:t>
+      </w:r>
+      <w:commentRangeStart w:id="1"/>
+      <w:commentRangeEnd w:id="1"/>
+      <w:r>
+        <w:rPr>
+          <w:rStyle w:val="CommentReference"/>
+          <w:rFonts w:asciiTheme="minorHAnsi" w:eastAsiaTheme="minorHAnsi" w:hAnsiTheme="minorHAnsi" w:cstheme="minorBidi"/>
+        </w:rPr>
+        <w:commentReference w:id="1"/>
+      </w:r>
+      <w:r>
+        <w:rPr>
+          <w:rFonts w:ascii="Arial" w:hAnsi="Arial" w:cs="Arial"/>
+          <w:spacing w:val="2"/>
+        </w:rPr>
+        <w:t>.</w:t>
+      </w:r>
+      <w:bookmarkStart w:id="2" w:name="_GoBack"/>
+      <w:bookmarkEnd w:id="2"/>
+    </w:p>
+    <w:p>
+      <w:pPr>
+        <w:pStyle w:val="para"/>
+        <w:shd w:val="clear" w:color="auto" w:fill="FCFCFC"/>
+        <w:spacing w:before="240" w:beforeAutospacing="0" w:after="288" w:afterAutospacing="0"/>
+        <w:rPr>
+          <w:rFonts w:ascii="Arial" w:hAnsi="Arial" w:cs="Arial"/>
+          <w:spacing w:val="2"/>
+        </w:rPr>
+      </w:pPr>
+      <w:r>
+        <w:rPr>
+          <w:rFonts w:ascii="Arial" w:hAnsi="Arial" w:cs="Arial"/>
+          <w:b/>
+          <w:spacing w:val="2"/>
+        </w:rPr>
+        <w:t>Background</w:t>
+      </w:r>
+    </w:p>
+    <w:p>
+      <w:pPr>
+        <w:pStyle w:val="para"/>
+        <w:shd w:val="clear" w:color="auto" w:fill="FCFCFC"/>
+        <w:spacing w:before="240" w:beforeAutospacing="0" w:after="288" w:afterAutospacing="0"/>
+        <w:rPr>
+          <w:rFonts w:ascii="Arial" w:hAnsi="Arial" w:cs="Arial"/>
+          <w:spacing w:val="2"/>
+        </w:rPr>
+      </w:pPr>
+      <w:r>
+        <w:rPr>
+          <w:rFonts w:ascii="Arial" w:hAnsi="Arial" w:cs="Arial"/>
+          <w:spacing w:val="2"/>
+        </w:rPr>
         <w:t>The Comprehensive Restoration Plan for the Gulf of Mexico requires adaptive management to be implemented</w:t>
       </w:r>
       <w:r>
@@ -448,6 +587,7 @@
           <w:sz w:val="24"/>
           <w:szCs w:val="24"/>
         </w:rPr>
+        <w:lastRenderedPageBreak/>
         <w:t xml:space="preserve">Much of the Gulf of Mexico shoreline has been requested to be studied, with much preference given to the Big Bend region </w:t>
       </w:r>
       <w:sdt>
@@ -520,25 +660,17 @@
         <w:shd w:val="clear" w:color="auto" w:fill="FCFCFC"/>
         <w:spacing w:before="240" w:beforeAutospacing="0" w:after="288" w:afterAutospacing="0"/>
         <w:rPr>
-          <w:ins w:id="3" w:author="Pine, Bill" w:date="2019-03-18T09:44:00Z"/>
-          <w:rFonts w:ascii="Arial" w:hAnsi="Arial" w:cs="Arial"/>
-          <w:spacing w:val="2"/>
-        </w:rPr>
-      </w:pPr>
-      <w:r>
-        <w:rPr>
-          <w:rFonts w:ascii="Arial" w:hAnsi="Arial" w:cs="Arial"/>
-          <w:spacing w:val="2"/>
-        </w:rPr>
-        <w:t xml:space="preserve">The LCR project will use adaptive management for data collection, sampling, and evaluation. The LCR adaptive management plan is currently tailored for biological data, but the project will need to take additional steps to create a plan for spatial data. </w:t>
-      </w:r>
-      <w:r>
-        <w:rPr>
-          <w:rFonts w:ascii="Arial" w:hAnsi="Arial" w:cs="Arial"/>
-          <w:spacing w:val="2"/>
-        </w:rPr>
-        <w:lastRenderedPageBreak/>
-        <w:t xml:space="preserve">Temporal and spatial data will </w:t>
+          <w:ins w:id="3" w:author="Pine, Bill" w:date="2019-03-18T09:45:00Z"/>
+          <w:rFonts w:ascii="Arial" w:hAnsi="Arial" w:cs="Arial"/>
+          <w:spacing w:val="2"/>
+        </w:rPr>
+      </w:pPr>
+      <w:r>
+        <w:rPr>
+          <w:rFonts w:ascii="Arial" w:hAnsi="Arial" w:cs="Arial"/>
+          <w:spacing w:val="2"/>
+        </w:rPr>
+        <w:t xml:space="preserve">The LCR project will use adaptive management for data collection, sampling, and evaluation. The LCR adaptive management plan is currently tailored for biological data, but the project will need to take additional steps to create a plan for spatial data. Temporal and spatial data will </w:t>
       </w:r>
       <w:proofErr w:type="gramStart"/>
       <w:r>
@@ -563,95 +695,12 @@
         <w:shd w:val="clear" w:color="auto" w:fill="FCFCFC"/>
         <w:spacing w:before="240" w:beforeAutospacing="0" w:after="288" w:afterAutospacing="0"/>
         <w:rPr>
-          <w:ins w:id="4" w:author="Pine, Bill" w:date="2019-03-18T09:45:00Z"/>
-          <w:rFonts w:ascii="Arial" w:hAnsi="Arial" w:cs="Arial"/>
-          <w:spacing w:val="2"/>
-        </w:rPr>
-      </w:pPr>
-      <w:ins w:id="5" w:author="Pine, Bill" w:date="2019-03-18T09:44:00Z">
-        <w:r>
-          <w:rPr>
-            <w:rFonts w:ascii="Arial" w:hAnsi="Arial" w:cs="Arial"/>
-            <w:spacing w:val="2"/>
-          </w:rPr>
-          <w:t xml:space="preserve">You need some more Suwannee Basin background.  Take a look at this </w:t>
-        </w:r>
-        <w:r>
-          <w:rPr>
-            <w:rFonts w:ascii="Arial" w:hAnsi="Arial" w:cs="Arial"/>
-            <w:spacing w:val="2"/>
-          </w:rPr>
-          <w:fldChar w:fldCharType="begin"/>
-        </w:r>
-        <w:r>
-          <w:rPr>
-            <w:rFonts w:ascii="Arial" w:hAnsi="Arial" w:cs="Arial"/>
-            <w:spacing w:val="2"/>
-          </w:rPr>
-          <w:instrText xml:space="preserve"> HYPERLINK "</w:instrText>
-        </w:r>
-        <w:r>
-          <w:rPr>
-            <w:rFonts w:ascii="Arial" w:hAnsi="Arial" w:cs="Arial"/>
-            <w:spacing w:val="2"/>
-          </w:rPr>
-          <w:instrText>https://archive.usgs.gov/archive/sites/gulfsci.er.usgs.gov/suwannee/reports/KatzRaabeWP.pdf</w:instrText>
-        </w:r>
-        <w:r>
-          <w:rPr>
-            <w:rFonts w:ascii="Arial" w:hAnsi="Arial" w:cs="Arial"/>
-            <w:spacing w:val="2"/>
-          </w:rPr>
-          <w:instrText xml:space="preserve">" </w:instrText>
-        </w:r>
-        <w:r>
-          <w:rPr>
-            <w:rFonts w:ascii="Arial" w:hAnsi="Arial" w:cs="Arial"/>
-            <w:spacing w:val="2"/>
-          </w:rPr>
-          <w:fldChar w:fldCharType="separate"/>
-        </w:r>
-        <w:r>
-          <w:rPr>
-            <w:rStyle w:val="Hyperlink"/>
-            <w:rFonts w:ascii="Arial" w:hAnsi="Arial" w:cs="Arial"/>
-            <w:spacing w:val="2"/>
-          </w:rPr>
-          <w:t>https://archive.usgs.gov/archive/sites/gulfsci.er.usgs.gov/suwannee/reports/KatzRaabeWP.pdf</w:t>
-        </w:r>
-        <w:r>
-          <w:rPr>
-            <w:rFonts w:ascii="Arial" w:hAnsi="Arial" w:cs="Arial"/>
-            <w:spacing w:val="2"/>
-          </w:rPr>
-          <w:fldChar w:fldCharType="end"/>
-        </w:r>
-      </w:ins>
-    </w:p>
-    <w:p>
-      <w:pPr>
-        <w:pStyle w:val="para"/>
-        <w:shd w:val="clear" w:color="auto" w:fill="FCFCFC"/>
-        <w:spacing w:before="240" w:beforeAutospacing="0" w:after="288" w:afterAutospacing="0"/>
-        <w:rPr>
-          <w:ins w:id="6" w:author="Pine, Bill" w:date="2019-03-18T09:45:00Z"/>
-          <w:rFonts w:ascii="Arial" w:hAnsi="Arial" w:cs="Arial"/>
-          <w:spacing w:val="2"/>
-        </w:rPr>
-      </w:pPr>
-    </w:p>
-    <w:p>
-      <w:pPr>
-        <w:pStyle w:val="para"/>
-        <w:shd w:val="clear" w:color="auto" w:fill="FCFCFC"/>
-        <w:spacing w:before="240" w:beforeAutospacing="0" w:after="288" w:afterAutospacing="0"/>
-        <w:rPr>
-          <w:ins w:id="7" w:author="Pine, Bill" w:date="2019-03-18T09:50:00Z"/>
-          <w:rFonts w:ascii="Arial" w:hAnsi="Arial" w:cs="Arial"/>
-          <w:spacing w:val="2"/>
-        </w:rPr>
-      </w:pPr>
-      <w:ins w:id="8" w:author="Pine, Bill" w:date="2019-03-18T09:45:00Z">
+          <w:ins w:id="4" w:author="Pine, Bill" w:date="2019-03-18T09:50:00Z"/>
+          <w:rFonts w:ascii="Arial" w:hAnsi="Arial" w:cs="Arial"/>
+          <w:spacing w:val="2"/>
+        </w:rPr>
+      </w:pPr>
+      <w:ins w:id="5" w:author="Pine, Bill" w:date="2019-03-18T09:45:00Z">
         <w:r>
           <w:rPr>
             <w:rFonts w:ascii="Arial" w:hAnsi="Arial" w:cs="Arial"/>
@@ -660,7 +709,7 @@
           <w:t xml:space="preserve">Note how in the executive summary it moves from a general discussion to the basin, to some of the threats.  </w:t>
         </w:r>
       </w:ins>
-      <w:ins w:id="9" w:author="Pine, Bill" w:date="2019-03-18T09:48:00Z">
+      <w:ins w:id="6" w:author="Pine, Bill" w:date="2019-03-18T09:48:00Z">
         <w:r>
           <w:rPr>
             <w:rFonts w:ascii="Arial" w:hAnsi="Arial" w:cs="Arial"/>
@@ -669,7 +718,7 @@
           <w:t xml:space="preserve">By page 11 it is listing potential sources of water quality degradation in the basin. You could maybe use these as ideas for factors to look at in terms of trends over time.  USGS identifies the potential threat </w:t>
         </w:r>
       </w:ins>
-      <w:ins w:id="10" w:author="Pine, Bill" w:date="2019-03-18T09:49:00Z">
+      <w:ins w:id="7" w:author="Pine, Bill" w:date="2019-03-18T09:49:00Z">
         <w:r>
           <w:rPr>
             <w:rFonts w:ascii="Arial" w:hAnsi="Arial" w:cs="Arial"/>
@@ -701,7 +750,7 @@
         <w:shd w:val="clear" w:color="auto" w:fill="FCFCFC"/>
         <w:spacing w:before="240" w:beforeAutospacing="0" w:after="288" w:afterAutospacing="0"/>
         <w:rPr>
-          <w:ins w:id="11" w:author="Pine, Bill" w:date="2019-03-18T09:50:00Z"/>
+          <w:ins w:id="8" w:author="Pine, Bill" w:date="2019-03-18T09:50:00Z"/>
           <w:rFonts w:ascii="Arial" w:hAnsi="Arial" w:cs="Arial"/>
           <w:spacing w:val="2"/>
         </w:rPr>
@@ -713,12 +762,12 @@
         <w:shd w:val="clear" w:color="auto" w:fill="FCFCFC"/>
         <w:spacing w:before="240" w:beforeAutospacing="0" w:after="288" w:afterAutospacing="0"/>
         <w:rPr>
-          <w:ins w:id="12" w:author="Pine, Bill" w:date="2019-03-18T09:49:00Z"/>
-          <w:rFonts w:ascii="Arial" w:hAnsi="Arial" w:cs="Arial"/>
-          <w:spacing w:val="2"/>
-        </w:rPr>
-      </w:pPr>
-      <w:ins w:id="13" w:author="Pine, Bill" w:date="2019-03-18T09:50:00Z">
+          <w:ins w:id="9" w:author="Pine, Bill" w:date="2019-03-18T09:49:00Z"/>
+          <w:rFonts w:ascii="Arial" w:hAnsi="Arial" w:cs="Arial"/>
+          <w:spacing w:val="2"/>
+        </w:rPr>
+      </w:pPr>
+      <w:ins w:id="10" w:author="Pine, Bill" w:date="2019-03-18T09:50:00Z">
         <w:r>
           <w:rPr>
             <w:rFonts w:ascii="Arial" w:hAnsi="Arial" w:cs="Arial"/>
@@ -734,11 +783,19 @@
         <w:shd w:val="clear" w:color="auto" w:fill="FCFCFC"/>
         <w:spacing w:before="240" w:beforeAutospacing="0" w:after="288" w:afterAutospacing="0"/>
         <w:rPr>
-          <w:ins w:id="14" w:author="Pine, Bill" w:date="2019-03-18T09:50:00Z"/>
-          <w:rFonts w:ascii="Arial" w:hAnsi="Arial" w:cs="Arial"/>
-          <w:spacing w:val="2"/>
-        </w:rPr>
-      </w:pPr>
+          <w:rFonts w:ascii="Arial" w:hAnsi="Arial" w:cs="Arial"/>
+          <w:b/>
+          <w:spacing w:val="2"/>
+        </w:rPr>
+      </w:pPr>
+      <w:r>
+        <w:rPr>
+          <w:rFonts w:ascii="Arial" w:hAnsi="Arial" w:cs="Arial"/>
+          <w:b/>
+          <w:spacing w:val="2"/>
+        </w:rPr>
+        <w:t xml:space="preserve">Reason for Effort </w:t>
+      </w:r>
     </w:p>
     <w:p>
       <w:pPr>
@@ -746,279 +803,325 @@
         <w:shd w:val="clear" w:color="auto" w:fill="FCFCFC"/>
         <w:spacing w:before="240" w:beforeAutospacing="0" w:after="288" w:afterAutospacing="0"/>
         <w:rPr>
-          <w:ins w:id="15" w:author="Pine, Bill" w:date="2019-03-18T09:44:00Z"/>
-          <w:rFonts w:ascii="Arial" w:hAnsi="Arial" w:cs="Arial"/>
-          <w:spacing w:val="2"/>
-        </w:rPr>
-      </w:pPr>
-    </w:p>
-    <w:p>
-      <w:pPr>
-        <w:pStyle w:val="para"/>
-        <w:shd w:val="clear" w:color="auto" w:fill="FCFCFC"/>
-        <w:spacing w:before="240" w:beforeAutospacing="0" w:after="288" w:afterAutospacing="0"/>
-        <w:rPr>
-          <w:rFonts w:ascii="Arial" w:hAnsi="Arial" w:cs="Arial"/>
-          <w:spacing w:val="2"/>
-        </w:rPr>
-      </w:pPr>
-    </w:p>
-    <w:p>
-      <w:pPr>
-        <w:pStyle w:val="para"/>
-        <w:shd w:val="clear" w:color="auto" w:fill="FCFCFC"/>
-        <w:spacing w:before="240" w:beforeAutospacing="0" w:after="288" w:afterAutospacing="0"/>
-        <w:rPr>
-          <w:rFonts w:ascii="Arial" w:hAnsi="Arial" w:cs="Arial"/>
-          <w:b/>
-          <w:spacing w:val="2"/>
-        </w:rPr>
-      </w:pPr>
-      <w:commentRangeStart w:id="16"/>
-      <w:r>
-        <w:rPr>
-          <w:rFonts w:ascii="Arial" w:hAnsi="Arial" w:cs="Arial"/>
-          <w:b/>
-          <w:spacing w:val="2"/>
-        </w:rPr>
-        <w:t>Objectives</w:t>
-      </w:r>
-      <w:commentRangeEnd w:id="16"/>
-      <w:r>
-        <w:rPr>
-          <w:rStyle w:val="CommentReference"/>
-          <w:rFonts w:asciiTheme="minorHAnsi" w:eastAsiaTheme="minorHAnsi" w:hAnsiTheme="minorHAnsi" w:cstheme="minorBidi"/>
-        </w:rPr>
-        <w:commentReference w:id="16"/>
-      </w:r>
-    </w:p>
-    <w:p>
-      <w:pPr>
-        <w:rPr>
-          <w:rFonts w:ascii="Arial" w:hAnsi="Arial" w:cs="Arial"/>
-          <w:sz w:val="24"/>
-          <w:szCs w:val="24"/>
-        </w:rPr>
-      </w:pPr>
-      <w:ins w:id="17" w:author="Windows User" w:date="2019-03-18T06:24:00Z">
+          <w:rFonts w:ascii="Arial" w:hAnsi="Arial" w:cs="Arial"/>
+          <w:spacing w:val="2"/>
+        </w:rPr>
+      </w:pPr>
+      <w:r>
+        <w:rPr>
+          <w:rFonts w:ascii="Arial" w:hAnsi="Arial" w:cs="Arial"/>
+          <w:spacing w:val="2"/>
+        </w:rPr>
+        <w:t xml:space="preserve">USGS has been conducting monitoring research in the Suwannee River basin for almost 100 years. This research has addressed water quality, river discharge, floodplains, and surface water exchange. The missing element that USGS identifies is the integration of both basin-wide and inter-disciplinary information. </w:t>
+      </w:r>
+    </w:p>
+    <w:p>
+      <w:pPr>
+        <w:rPr>
+          <w:rFonts w:ascii="Arial" w:hAnsi="Arial" w:cs="Arial"/>
+          <w:sz w:val="24"/>
+          <w:szCs w:val="24"/>
+        </w:rPr>
+      </w:pPr>
+      <w:r>
+        <w:rPr>
+          <w:rFonts w:ascii="Arial" w:hAnsi="Arial" w:cs="Arial"/>
+          <w:sz w:val="24"/>
+          <w:szCs w:val="24"/>
+        </w:rPr>
+        <w:t>According to the USGS Suwannee River Basin and Estuary: An</w:t>
+      </w:r>
+      <w:r>
+        <w:rPr>
+          <w:rFonts w:ascii="Arial" w:hAnsi="Arial" w:cs="Arial"/>
+          <w:sz w:val="24"/>
+          <w:szCs w:val="24"/>
+        </w:rPr>
+        <w:t xml:space="preserve"> </w:t>
+      </w:r>
+      <w:r>
+        <w:rPr>
+          <w:rFonts w:ascii="Arial" w:hAnsi="Arial" w:cs="Arial"/>
+          <w:sz w:val="24"/>
+          <w:szCs w:val="24"/>
+        </w:rPr>
+        <w:t>Integrated Watershed Science Program</w:t>
+      </w:r>
+      <w:r>
+        <w:rPr>
+          <w:rFonts w:ascii="Arial" w:hAnsi="Arial" w:cs="Arial"/>
+          <w:sz w:val="24"/>
+          <w:szCs w:val="24"/>
+        </w:rPr>
+        <w:t xml:space="preserve"> Open-File Report of 2005-2010 (</w:t>
+      </w:r>
+      <w:r>
+        <w:rPr>
+          <w:rFonts w:ascii="Arial" w:hAnsi="Arial" w:cs="Arial"/>
+          <w:sz w:val="24"/>
+          <w:szCs w:val="24"/>
+        </w:rPr>
+        <w:t>https://archive.usgs.gov/archive/sites/gulfsci.er.usgs.gov/suwannee/reports/KatzRaabeWP.pdf</w:t>
+      </w:r>
+      <w:r>
+        <w:rPr>
+          <w:rFonts w:ascii="Arial" w:hAnsi="Arial" w:cs="Arial"/>
+          <w:sz w:val="24"/>
+          <w:szCs w:val="24"/>
+        </w:rPr>
+        <w:t xml:space="preserve">), the improvements to the water resources information and management of the Suwannee basin include to ensure spatial distribution and environmental covered, develop integrated a land-use and land-cover database that will offer past, present and planned information. </w:t>
+      </w:r>
+    </w:p>
+    <w:p>
+      <w:pPr>
+        <w:rPr>
+          <w:rFonts w:ascii="Arial" w:hAnsi="Arial" w:cs="Arial"/>
+          <w:sz w:val="24"/>
+          <w:szCs w:val="24"/>
+        </w:rPr>
+      </w:pPr>
+      <w:r>
+        <w:rPr>
+          <w:rFonts w:ascii="Arial" w:hAnsi="Arial" w:cs="Arial"/>
+          <w:sz w:val="24"/>
+          <w:szCs w:val="24"/>
+        </w:rPr>
+        <w:t xml:space="preserve">It </w:t>
+      </w:r>
+      <w:proofErr w:type="gramStart"/>
+      <w:r>
+        <w:rPr>
+          <w:rFonts w:ascii="Arial" w:hAnsi="Arial" w:cs="Arial"/>
+          <w:sz w:val="24"/>
+          <w:szCs w:val="24"/>
+        </w:rPr>
+        <w:t>is also noted</w:t>
+      </w:r>
+      <w:proofErr w:type="gramEnd"/>
+      <w:r>
+        <w:rPr>
+          <w:rFonts w:ascii="Arial" w:hAnsi="Arial" w:cs="Arial"/>
+          <w:sz w:val="24"/>
+          <w:szCs w:val="24"/>
+        </w:rPr>
+        <w:t xml:space="preserve"> that </w:t>
+      </w:r>
+      <w:r>
+        <w:rPr>
+          <w:rFonts w:ascii="Arial" w:hAnsi="Arial" w:cs="Arial"/>
+          <w:sz w:val="24"/>
+          <w:szCs w:val="24"/>
+        </w:rPr>
+        <w:t xml:space="preserve">USGS has identified habitat conservation research gaps and opportunities in data collection and analysis. Some of the gaps missing are from mapping terrestrial and aquatic habitats, </w:t>
+      </w:r>
+      <w:r>
+        <w:rPr>
+          <w:rFonts w:ascii="Arial" w:hAnsi="Arial" w:cs="Arial"/>
+          <w:sz w:val="24"/>
+          <w:szCs w:val="24"/>
+        </w:rPr>
+        <w:t xml:space="preserve">using data from remote sensing compatibilities for a complete spatial coverage of the area. </w:t>
+      </w:r>
+      <w:r>
+        <w:rPr>
+          <w:rFonts w:ascii="Arial" w:hAnsi="Arial" w:cs="Arial"/>
+          <w:sz w:val="24"/>
+          <w:szCs w:val="24"/>
+        </w:rPr>
+        <w:lastRenderedPageBreak/>
+        <w:t>(</w:t>
+      </w:r>
+      <w:hyperlink r:id="rId9" w:history="1">
         <w:r>
           <w:rPr>
+            <w:rStyle w:val="Hyperlink"/>
             <w:rFonts w:ascii="Arial" w:hAnsi="Arial" w:cs="Arial"/>
             <w:sz w:val="24"/>
             <w:szCs w:val="24"/>
           </w:rPr>
-          <w:t xml:space="preserve">Using publicly available data and </w:t>
+          <w:t>https://archive.usgs.gov/archive/sites/gulfsci.er.usgs.gov/suwannee/reports/KatzRaabeWP.pdf</w:t>
         </w:r>
-      </w:ins>
-      <w:ins w:id="18" w:author="Windows User" w:date="2019-03-18T06:25:00Z">
-        <w:r>
-          <w:rPr>
-            <w:rFonts w:ascii="Arial" w:hAnsi="Arial" w:cs="Arial"/>
-            <w:sz w:val="24"/>
-            <w:szCs w:val="24"/>
-          </w:rPr>
-          <w:t xml:space="preserve">by developing a reproducible </w:t>
-        </w:r>
-        <w:commentRangeStart w:id="19"/>
-        <w:r>
-          <w:rPr>
-            <w:rFonts w:ascii="Arial" w:hAnsi="Arial" w:cs="Arial"/>
-            <w:sz w:val="24"/>
-            <w:szCs w:val="24"/>
-          </w:rPr>
-          <w:t>workflow</w:t>
-        </w:r>
-        <w:commentRangeEnd w:id="19"/>
-        <w:r>
-          <w:rPr>
-            <w:rStyle w:val="CommentReference"/>
-          </w:rPr>
-          <w:commentReference w:id="19"/>
-        </w:r>
-        <w:r>
-          <w:rPr>
-            <w:rFonts w:ascii="Arial" w:hAnsi="Arial" w:cs="Arial"/>
-            <w:sz w:val="24"/>
-            <w:szCs w:val="24"/>
-          </w:rPr>
-          <w:t xml:space="preserve"> </w:t>
-        </w:r>
-      </w:ins>
-      <w:ins w:id="20" w:author="Windows User" w:date="2019-03-17T06:34:00Z">
-        <w:r>
-          <w:rPr>
-            <w:rFonts w:ascii="Arial" w:hAnsi="Arial" w:cs="Arial"/>
-            <w:sz w:val="24"/>
-            <w:szCs w:val="24"/>
-          </w:rPr>
-          <w:t xml:space="preserve">I will assess </w:t>
-        </w:r>
-      </w:ins>
-      <w:ins w:id="21" w:author="Windows User" w:date="2019-03-17T06:43:00Z">
-        <w:r>
-          <w:rPr>
-            <w:rFonts w:ascii="Arial" w:hAnsi="Arial" w:cs="Arial"/>
-            <w:sz w:val="24"/>
-            <w:szCs w:val="24"/>
-          </w:rPr>
-          <w:t>changes in large-scale geographic features and land</w:t>
-        </w:r>
-      </w:ins>
-      <w:ins w:id="22" w:author="Windows User" w:date="2019-03-18T06:25:00Z">
-        <w:r>
-          <w:rPr>
-            <w:rFonts w:ascii="Arial" w:hAnsi="Arial" w:cs="Arial"/>
-            <w:sz w:val="24"/>
-            <w:szCs w:val="24"/>
-          </w:rPr>
-          <w:t xml:space="preserve"> </w:t>
-        </w:r>
-      </w:ins>
-      <w:ins w:id="23" w:author="Windows User" w:date="2019-03-17T06:43:00Z">
-        <w:r>
-          <w:rPr>
-            <w:rFonts w:ascii="Arial" w:hAnsi="Arial" w:cs="Arial"/>
-            <w:sz w:val="24"/>
-            <w:szCs w:val="24"/>
-          </w:rPr>
-          <w:t xml:space="preserve">use </w:t>
-        </w:r>
-      </w:ins>
-      <w:ins w:id="24" w:author="Windows User" w:date="2019-03-17T06:44:00Z">
-        <w:r>
-          <w:rPr>
-            <w:rFonts w:ascii="Arial" w:hAnsi="Arial" w:cs="Arial"/>
-            <w:sz w:val="24"/>
-            <w:szCs w:val="24"/>
-          </w:rPr>
-          <w:t>in the Suwannee River estuary and watershed.</w:t>
-        </w:r>
-      </w:ins>
-      <w:ins w:id="25" w:author="Windows User" w:date="2019-03-17T06:45:00Z">
-        <w:r>
-          <w:rPr>
-            <w:rFonts w:ascii="Arial" w:hAnsi="Arial" w:cs="Arial"/>
-            <w:sz w:val="24"/>
-            <w:szCs w:val="24"/>
-          </w:rPr>
-          <w:t xml:space="preserve">  This will be done </w:t>
-        </w:r>
-      </w:ins>
-      <w:ins w:id="26" w:author="Windows User" w:date="2019-03-18T06:38:00Z">
-        <w:r>
-          <w:rPr>
-            <w:rFonts w:ascii="Arial" w:hAnsi="Arial" w:cs="Arial"/>
-            <w:sz w:val="24"/>
-            <w:szCs w:val="24"/>
-          </w:rPr>
-          <w:t>in two parts.</w:t>
-        </w:r>
-      </w:ins>
-      <w:del w:id="27" w:author="Windows User" w:date="2019-03-17T06:45:00Z">
-        <w:r>
-          <w:rPr>
-            <w:rFonts w:ascii="Arial" w:hAnsi="Arial" w:cs="Arial"/>
-            <w:sz w:val="24"/>
-            <w:szCs w:val="24"/>
-          </w:rPr>
-          <w:delText>Using publicly available data I will assess trends in several key characteristics of the Big Bend of Florida.</w:delText>
-        </w:r>
-      </w:del>
-    </w:p>
-    <w:p>
-      <w:pPr>
-        <w:rPr>
-          <w:rFonts w:ascii="Arial" w:hAnsi="Arial" w:cs="Arial"/>
-          <w:sz w:val="24"/>
-          <w:szCs w:val="24"/>
-        </w:rPr>
-      </w:pPr>
-      <w:r>
-        <w:rPr>
-          <w:rFonts w:ascii="Arial" w:hAnsi="Arial" w:cs="Arial"/>
-          <w:sz w:val="24"/>
-          <w:szCs w:val="24"/>
-        </w:rPr>
-        <w:t xml:space="preserve">(1) </w:t>
-      </w:r>
-      <w:del w:id="28" w:author="Windows User" w:date="2019-03-17T06:46:00Z">
-        <w:r>
-          <w:rPr>
-            <w:rFonts w:ascii="Arial" w:hAnsi="Arial" w:cs="Arial"/>
-            <w:sz w:val="24"/>
-            <w:szCs w:val="24"/>
-          </w:rPr>
-          <w:delText>Using</w:delText>
-        </w:r>
-      </w:del>
-      <w:del w:id="29" w:author="Windows User" w:date="2019-03-17T06:29:00Z">
-        <w:r>
-          <w:rPr>
-            <w:rFonts w:ascii="Arial" w:hAnsi="Arial" w:cs="Arial"/>
-            <w:sz w:val="24"/>
-            <w:szCs w:val="24"/>
-          </w:rPr>
-          <w:delText xml:space="preserve"> information </w:delText>
-        </w:r>
-      </w:del>
-      <w:del w:id="30" w:author="Windows User" w:date="2019-03-17T06:45:00Z">
-        <w:r>
-          <w:rPr>
-            <w:rFonts w:ascii="Arial" w:hAnsi="Arial" w:cs="Arial"/>
-            <w:sz w:val="24"/>
-            <w:szCs w:val="24"/>
-          </w:rPr>
-          <w:delText>from</w:delText>
-        </w:r>
-      </w:del>
-      <w:del w:id="31" w:author="Windows User" w:date="2019-03-17T06:46:00Z">
-        <w:r>
-          <w:rPr>
-            <w:rFonts w:ascii="Arial" w:hAnsi="Arial" w:cs="Arial"/>
-            <w:sz w:val="24"/>
-            <w:szCs w:val="24"/>
-          </w:rPr>
-          <w:delText xml:space="preserve"> </w:delText>
-        </w:r>
-      </w:del>
-      <w:r>
-        <w:rPr>
-          <w:rFonts w:ascii="Arial" w:hAnsi="Arial" w:cs="Arial"/>
-          <w:sz w:val="24"/>
-          <w:szCs w:val="24"/>
-        </w:rPr>
-        <w:t>Raabe et al. 2004</w:t>
-      </w:r>
-      <w:ins w:id="32" w:author="Windows User" w:date="2019-03-17T06:46:00Z">
-        <w:r>
-          <w:rPr>
-            <w:rFonts w:ascii="Arial" w:hAnsi="Arial" w:cs="Arial"/>
-            <w:sz w:val="24"/>
-            <w:szCs w:val="24"/>
-          </w:rPr>
-          <w:t xml:space="preserve"> described a method using</w:t>
-        </w:r>
-      </w:ins>
-      <w:del w:id="33" w:author="Windows User" w:date="2019-03-17T06:46:00Z">
-        <w:r>
-          <w:rPr>
-            <w:rFonts w:ascii="Arial" w:hAnsi="Arial" w:cs="Arial"/>
-            <w:sz w:val="24"/>
-            <w:szCs w:val="24"/>
-          </w:rPr>
-          <w:delText>, I will use</w:delText>
-        </w:r>
-      </w:del>
-      <w:ins w:id="34" w:author="Windows User" w:date="2019-03-17T06:45:00Z">
-        <w:r>
-          <w:rPr>
-            <w:rFonts w:ascii="Arial" w:hAnsi="Arial" w:cs="Arial"/>
-            <w:sz w:val="24"/>
-            <w:szCs w:val="24"/>
-          </w:rPr>
-          <w:t xml:space="preserve"> digitized</w:t>
-        </w:r>
-      </w:ins>
+      </w:hyperlink>
+      <w:r>
+        <w:rPr>
+          <w:rFonts w:ascii="Arial" w:hAnsi="Arial" w:cs="Arial"/>
+          <w:sz w:val="24"/>
+          <w:szCs w:val="24"/>
+        </w:rPr>
+        <w:t xml:space="preserve">). </w:t>
+      </w:r>
+    </w:p>
+    <w:p>
+      <w:pPr>
+        <w:pStyle w:val="para"/>
+        <w:shd w:val="clear" w:color="auto" w:fill="FCFCFC"/>
+        <w:spacing w:before="240" w:beforeAutospacing="0" w:after="288" w:afterAutospacing="0"/>
+        <w:rPr>
+          <w:rFonts w:ascii="Arial" w:hAnsi="Arial" w:cs="Arial"/>
+          <w:spacing w:val="2"/>
+        </w:rPr>
+      </w:pPr>
+    </w:p>
+    <w:p>
+      <w:pPr>
+        <w:pStyle w:val="para"/>
+        <w:shd w:val="clear" w:color="auto" w:fill="FCFCFC"/>
+        <w:spacing w:before="240" w:beforeAutospacing="0" w:after="288" w:afterAutospacing="0"/>
+        <w:rPr>
+          <w:rFonts w:ascii="Arial" w:hAnsi="Arial" w:cs="Arial"/>
+          <w:b/>
+          <w:spacing w:val="2"/>
+        </w:rPr>
+      </w:pPr>
+      <w:commentRangeStart w:id="11"/>
+      <w:r>
+        <w:rPr>
+          <w:rFonts w:ascii="Arial" w:hAnsi="Arial" w:cs="Arial"/>
+          <w:b/>
+          <w:spacing w:val="2"/>
+        </w:rPr>
+        <w:t>Objectives</w:t>
+      </w:r>
+      <w:commentRangeEnd w:id="11"/>
+      <w:r>
+        <w:rPr>
+          <w:rStyle w:val="CommentReference"/>
+          <w:rFonts w:asciiTheme="minorHAnsi" w:eastAsiaTheme="minorHAnsi" w:hAnsiTheme="minorHAnsi" w:cstheme="minorBidi"/>
+        </w:rPr>
+        <w:commentReference w:id="11"/>
+      </w:r>
+    </w:p>
+    <w:p>
+      <w:pPr>
+        <w:rPr>
+          <w:rFonts w:ascii="Arial" w:hAnsi="Arial" w:cs="Arial"/>
+          <w:sz w:val="24"/>
+          <w:szCs w:val="24"/>
+        </w:rPr>
+      </w:pPr>
+      <w:r>
+        <w:rPr>
+          <w:rFonts w:ascii="Arial" w:hAnsi="Arial" w:cs="Arial"/>
+          <w:sz w:val="24"/>
+          <w:szCs w:val="24"/>
+        </w:rPr>
+        <w:t xml:space="preserve">Using publicly available data and </w:t>
+      </w:r>
+      <w:r>
+        <w:rPr>
+          <w:rFonts w:ascii="Arial" w:hAnsi="Arial" w:cs="Arial"/>
+          <w:sz w:val="24"/>
+          <w:szCs w:val="24"/>
+        </w:rPr>
+        <w:t xml:space="preserve">by developing a reproducible </w:t>
+      </w:r>
+      <w:commentRangeStart w:id="12"/>
+      <w:r>
+        <w:rPr>
+          <w:rFonts w:ascii="Arial" w:hAnsi="Arial" w:cs="Arial"/>
+          <w:sz w:val="24"/>
+          <w:szCs w:val="24"/>
+        </w:rPr>
+        <w:t>workflow</w:t>
+      </w:r>
+      <w:commentRangeEnd w:id="12"/>
+      <w:r>
+        <w:rPr>
+          <w:rStyle w:val="CommentReference"/>
+        </w:rPr>
+        <w:commentReference w:id="12"/>
+      </w:r>
+      <w:r>
+        <w:rPr>
+          <w:rFonts w:ascii="Arial" w:hAnsi="Arial" w:cs="Arial"/>
+          <w:sz w:val="24"/>
+          <w:szCs w:val="24"/>
+        </w:rPr>
+        <w:t xml:space="preserve"> </w:t>
+      </w:r>
+      <w:r>
+        <w:rPr>
+          <w:rFonts w:ascii="Arial" w:hAnsi="Arial" w:cs="Arial"/>
+          <w:sz w:val="24"/>
+          <w:szCs w:val="24"/>
+        </w:rPr>
+        <w:t xml:space="preserve">I will assess </w:t>
+      </w:r>
+      <w:r>
+        <w:rPr>
+          <w:rFonts w:ascii="Arial" w:hAnsi="Arial" w:cs="Arial"/>
+          <w:sz w:val="24"/>
+          <w:szCs w:val="24"/>
+        </w:rPr>
+        <w:t>changes in large-scale geographic features and land</w:t>
+      </w:r>
+      <w:r>
+        <w:rPr>
+          <w:rFonts w:ascii="Arial" w:hAnsi="Arial" w:cs="Arial"/>
+          <w:sz w:val="24"/>
+          <w:szCs w:val="24"/>
+        </w:rPr>
+        <w:t xml:space="preserve"> </w:t>
+      </w:r>
+      <w:r>
+        <w:rPr>
+          <w:rFonts w:ascii="Arial" w:hAnsi="Arial" w:cs="Arial"/>
+          <w:sz w:val="24"/>
+          <w:szCs w:val="24"/>
+        </w:rPr>
+        <w:t xml:space="preserve">use in the Suwannee River estuary and watershed.  This will </w:t>
+      </w:r>
+      <w:proofErr w:type="gramStart"/>
+      <w:r>
+        <w:rPr>
+          <w:rFonts w:ascii="Arial" w:hAnsi="Arial" w:cs="Arial"/>
+          <w:sz w:val="24"/>
+          <w:szCs w:val="24"/>
+        </w:rPr>
+        <w:t>be done</w:t>
+      </w:r>
+      <w:proofErr w:type="gramEnd"/>
+      <w:r>
+        <w:rPr>
+          <w:rFonts w:ascii="Arial" w:hAnsi="Arial" w:cs="Arial"/>
+          <w:sz w:val="24"/>
+          <w:szCs w:val="24"/>
+        </w:rPr>
+        <w:t xml:space="preserve"> </w:t>
+      </w:r>
+      <w:r>
+        <w:rPr>
+          <w:rFonts w:ascii="Arial" w:hAnsi="Arial" w:cs="Arial"/>
+          <w:sz w:val="24"/>
+          <w:szCs w:val="24"/>
+        </w:rPr>
+        <w:t>in two parts.</w:t>
+      </w:r>
+    </w:p>
+    <w:p>
+      <w:pPr>
+        <w:rPr>
+          <w:rFonts w:ascii="Arial" w:hAnsi="Arial" w:cs="Arial"/>
+          <w:sz w:val="24"/>
+          <w:szCs w:val="24"/>
+        </w:rPr>
+      </w:pPr>
+      <w:r>
+        <w:rPr>
+          <w:rFonts w:ascii="Arial" w:hAnsi="Arial" w:cs="Arial"/>
+          <w:sz w:val="24"/>
+          <w:szCs w:val="24"/>
+        </w:rPr>
+        <w:t>(1) Raabe et al. 2004</w:t>
+      </w:r>
+      <w:r>
+        <w:rPr>
+          <w:rFonts w:ascii="Arial" w:hAnsi="Arial" w:cs="Arial"/>
+          <w:sz w:val="24"/>
+          <w:szCs w:val="24"/>
+        </w:rPr>
+        <w:t xml:space="preserve"> described a method using digitized</w:t>
+      </w:r>
       <w:r>
         <w:rPr>
           <w:rFonts w:ascii="Arial" w:hAnsi="Arial" w:cs="Arial"/>
@@ -1042,133 +1145,48 @@
           <w:sz w:val="24"/>
           <w:szCs w:val="24"/>
         </w:rPr>
-        <w:t xml:space="preserve"> century topographic sheets </w:t>
-      </w:r>
-      <w:del w:id="35" w:author="Windows User" w:date="2019-03-17T06:46:00Z">
-        <w:r>
-          <w:rPr>
-            <w:rFonts w:ascii="Arial" w:hAnsi="Arial" w:cs="Arial"/>
-            <w:sz w:val="24"/>
-            <w:szCs w:val="24"/>
-          </w:rPr>
-          <w:delText xml:space="preserve">digitized by USGS </w:delText>
-        </w:r>
-      </w:del>
-      <w:r>
-        <w:rPr>
-          <w:rFonts w:ascii="Arial" w:hAnsi="Arial" w:cs="Arial"/>
-          <w:sz w:val="24"/>
-          <w:szCs w:val="24"/>
-        </w:rPr>
-        <w:t>for the Big Bend region of Florida</w:t>
-      </w:r>
-      <w:ins w:id="36" w:author="Windows User" w:date="2019-03-17T06:47:00Z">
-        <w:r>
-          <w:rPr>
-            <w:rFonts w:ascii="Arial" w:hAnsi="Arial" w:cs="Arial"/>
-            <w:sz w:val="24"/>
-            <w:szCs w:val="24"/>
-          </w:rPr>
-          <w:t xml:space="preserve"> and</w:t>
-        </w:r>
-      </w:ins>
-      <w:ins w:id="37" w:author="Windows User" w:date="2019-03-18T06:39:00Z">
-        <w:r>
-          <w:rPr>
-            <w:rFonts w:ascii="Arial" w:hAnsi="Arial" w:cs="Arial"/>
-            <w:sz w:val="24"/>
-            <w:szCs w:val="24"/>
-          </w:rPr>
-          <w:t xml:space="preserve"> then compared</w:t>
-        </w:r>
-      </w:ins>
-      <w:ins w:id="38" w:author="Windows User" w:date="2019-03-17T06:47:00Z">
-        <w:r>
-          <w:rPr>
-            <w:rFonts w:ascii="Arial" w:hAnsi="Arial" w:cs="Arial"/>
-            <w:sz w:val="24"/>
-            <w:szCs w:val="24"/>
-          </w:rPr>
-          <w:t xml:space="preserve"> these sheets to</w:t>
-        </w:r>
-      </w:ins>
-      <w:ins w:id="39" w:author="Windows User" w:date="2019-03-18T06:39:00Z">
-        <w:r>
-          <w:rPr>
-            <w:rFonts w:ascii="Arial" w:hAnsi="Arial" w:cs="Arial"/>
-            <w:sz w:val="24"/>
-            <w:szCs w:val="24"/>
-          </w:rPr>
-          <w:t xml:space="preserve"> 1995</w:t>
-        </w:r>
-      </w:ins>
-      <w:ins w:id="40" w:author="Windows User" w:date="2019-03-17T06:47:00Z">
-        <w:r>
-          <w:rPr>
-            <w:rFonts w:ascii="Arial" w:hAnsi="Arial" w:cs="Arial"/>
-            <w:sz w:val="24"/>
-            <w:szCs w:val="24"/>
-          </w:rPr>
-          <w:t xml:space="preserve"> satellite imagery to characterize trends in large-scale geographic features for this region.  I will follow methods</w:t>
-        </w:r>
-      </w:ins>
-      <w:ins w:id="41" w:author="Windows User" w:date="2019-03-17T06:48:00Z">
-        <w:r>
-          <w:rPr>
-            <w:rFonts w:ascii="Arial" w:hAnsi="Arial" w:cs="Arial"/>
-            <w:sz w:val="24"/>
-            <w:szCs w:val="24"/>
-          </w:rPr>
-          <w:t xml:space="preserve"> from Raabe et al. (2004)</w:t>
-        </w:r>
-      </w:ins>
-      <w:ins w:id="42" w:author="Windows User" w:date="2019-03-17T06:47:00Z">
-        <w:r>
-          <w:rPr>
-            <w:rFonts w:ascii="Arial" w:hAnsi="Arial" w:cs="Arial"/>
-            <w:sz w:val="24"/>
-            <w:szCs w:val="24"/>
-          </w:rPr>
-          <w:t xml:space="preserve"> and</w:t>
-        </w:r>
-      </w:ins>
-      <w:ins w:id="43" w:author="Windows User" w:date="2019-03-17T06:51:00Z">
-        <w:r>
-          <w:rPr>
-            <w:rFonts w:ascii="Arial" w:hAnsi="Arial" w:cs="Arial"/>
-            <w:sz w:val="24"/>
-            <w:szCs w:val="24"/>
-          </w:rPr>
-          <w:t xml:space="preserve"> extend the data used beyond 1995 with more recent publicly available images</w:t>
-        </w:r>
-      </w:ins>
-      <w:del w:id="44" w:author="Windows User" w:date="2019-03-17T06:51:00Z">
-        <w:r>
-          <w:rPr>
-            <w:rFonts w:ascii="Arial" w:hAnsi="Arial" w:cs="Arial"/>
-            <w:sz w:val="24"/>
-            <w:szCs w:val="24"/>
-          </w:rPr>
-          <w:delText xml:space="preserve"> and update the comparisons made between the 19</w:delText>
-        </w:r>
-        <w:r>
-          <w:rPr>
-            <w:rFonts w:ascii="Arial" w:hAnsi="Arial" w:cs="Arial"/>
-            <w:sz w:val="24"/>
-            <w:szCs w:val="24"/>
-            <w:vertAlign w:val="superscript"/>
-          </w:rPr>
-          <w:delText>th</w:delText>
-        </w:r>
-        <w:r>
-          <w:rPr>
-            <w:rFonts w:ascii="Arial" w:hAnsi="Arial" w:cs="Arial"/>
-            <w:sz w:val="24"/>
-            <w:szCs w:val="24"/>
-          </w:rPr>
-          <w:delText xml:space="preserve"> century assessments</w:delText>
-        </w:r>
-      </w:del>
+        <w:t xml:space="preserve"> century topographic sheets for the Big Bend region of Florida</w:t>
+      </w:r>
+      <w:r>
+        <w:rPr>
+          <w:rFonts w:ascii="Arial" w:hAnsi="Arial" w:cs="Arial"/>
+          <w:sz w:val="24"/>
+          <w:szCs w:val="24"/>
+        </w:rPr>
+        <w:t xml:space="preserve"> and</w:t>
+      </w:r>
+      <w:r>
+        <w:rPr>
+          <w:rFonts w:ascii="Arial" w:hAnsi="Arial" w:cs="Arial"/>
+          <w:sz w:val="24"/>
+          <w:szCs w:val="24"/>
+        </w:rPr>
+        <w:t xml:space="preserve"> then compared</w:t>
+      </w:r>
+      <w:r>
+        <w:rPr>
+          <w:rFonts w:ascii="Arial" w:hAnsi="Arial" w:cs="Arial"/>
+          <w:sz w:val="24"/>
+          <w:szCs w:val="24"/>
+        </w:rPr>
+        <w:t xml:space="preserve"> these sheets to</w:t>
+      </w:r>
+      <w:r>
+        <w:rPr>
+          <w:rFonts w:ascii="Arial" w:hAnsi="Arial" w:cs="Arial"/>
+          <w:sz w:val="24"/>
+          <w:szCs w:val="24"/>
+        </w:rPr>
+        <w:t xml:space="preserve"> 1995</w:t>
+      </w:r>
+      <w:r>
+        <w:rPr>
+          <w:rFonts w:ascii="Arial" w:hAnsi="Arial" w:cs="Arial"/>
+          <w:sz w:val="24"/>
+          <w:szCs w:val="24"/>
+        </w:rPr>
+        <w:t xml:space="preserve"> satellite imagery to characterize trends in large-scale geographic features for this region.  I will follow methods from Raabe et al. (2004) and extend the data used beyond 1995 with more recent publicly available images</w:t>
+      </w:r>
       <w:r>
         <w:rPr>
           <w:rFonts w:ascii="Arial" w:hAnsi="Arial" w:cs="Arial"/>
@@ -1177,85 +1195,65 @@
         </w:rPr>
         <w:t xml:space="preserve"> (Figure 2)</w:t>
       </w:r>
-      <w:del w:id="45" w:author="Windows User" w:date="2019-03-17T06:52:00Z">
-        <w:r>
-          <w:rPr>
-            <w:rFonts w:ascii="Arial" w:hAnsi="Arial" w:cs="Arial"/>
-            <w:sz w:val="24"/>
-            <w:szCs w:val="24"/>
-          </w:rPr>
-          <w:delText>, 1995 satellite imagery used in Raabe et al. (2004), and more recent imagery available since 1995</w:delText>
-        </w:r>
-      </w:del>
-      <w:r>
-        <w:rPr>
-          <w:rFonts w:ascii="Arial" w:hAnsi="Arial" w:cs="Arial"/>
-          <w:sz w:val="24"/>
-          <w:szCs w:val="24"/>
-        </w:rPr>
-        <w:t xml:space="preserve">.  I will follow guidelines from Raabe et al. (2004) to focus on overall trends in large-scale geographic features and not focus on site specific changes due to variation in survey methods.  My initial efforts will focus on geographic region surveyed </w:t>
-      </w:r>
-      <w:r>
-        <w:rPr>
-          <w:rFonts w:ascii="Arial" w:hAnsi="Arial" w:cs="Arial"/>
+      <w:r>
+        <w:rPr>
+          <w:rFonts w:ascii="Arial" w:hAnsi="Arial" w:cs="Arial"/>
+          <w:sz w:val="24"/>
+          <w:szCs w:val="24"/>
+        </w:rPr>
+        <w:t xml:space="preserve">.  I will follow guidelines from Raabe et al. (2004) to focus on overall trends in large-scale geographic features and not focus on site specific changes due to variation in survey methods.  My initial efforts will focus on geographic region surveyed as part of Seavey et al. (2011) from approximately the </w:t>
+      </w:r>
+      <w:proofErr w:type="spellStart"/>
+      <w:r>
+        <w:rPr>
+          <w:rFonts w:ascii="Arial" w:hAnsi="Arial" w:cs="Arial"/>
+          <w:sz w:val="24"/>
+          <w:szCs w:val="24"/>
+        </w:rPr>
+        <w:t>Waccasassa</w:t>
+      </w:r>
+      <w:proofErr w:type="spellEnd"/>
+      <w:r>
+        <w:rPr>
+          <w:rFonts w:ascii="Arial" w:hAnsi="Arial" w:cs="Arial"/>
+          <w:sz w:val="24"/>
+          <w:szCs w:val="24"/>
+        </w:rPr>
+        <w:t xml:space="preserve"> River, Florida to Horseshoe Beach, Florida</w:t>
+      </w:r>
+      <w:r>
+        <w:rPr>
+          <w:rFonts w:ascii="Arial" w:hAnsi="Arial" w:cs="Arial"/>
+          <w:sz w:val="24"/>
+          <w:szCs w:val="24"/>
+        </w:rPr>
+        <w:t xml:space="preserve"> with special emphasis on public lands</w:t>
+      </w:r>
+      <w:r>
+        <w:rPr>
+          <w:rFonts w:ascii="Arial" w:hAnsi="Arial" w:cs="Arial"/>
+          <w:sz w:val="24"/>
+          <w:szCs w:val="24"/>
+        </w:rPr>
+        <w:t>.  I will develop a data workflow for collecting and processing available imagery that is reproducible and uses publicly available resources.</w:t>
+      </w:r>
+    </w:p>
+    <w:p>
+      <w:pPr>
+        <w:rPr>
+          <w:rFonts w:ascii="Arial" w:hAnsi="Arial" w:cs="Arial"/>
+          <w:sz w:val="24"/>
+          <w:szCs w:val="24"/>
+        </w:rPr>
+      </w:pPr>
+      <w:r>
+        <w:rPr>
+          <w:rFonts w:ascii="Arial" w:hAnsi="Arial" w:cs="Arial"/>
+          <w:noProof/>
           <w:sz w:val="24"/>
           <w:szCs w:val="24"/>
         </w:rPr>
         <w:lastRenderedPageBreak/>
-        <w:t xml:space="preserve">as part of Seavey et al. (2011) from approximately the </w:t>
-      </w:r>
-      <w:proofErr w:type="spellStart"/>
-      <w:r>
-        <w:rPr>
-          <w:rFonts w:ascii="Arial" w:hAnsi="Arial" w:cs="Arial"/>
-          <w:sz w:val="24"/>
-          <w:szCs w:val="24"/>
-        </w:rPr>
-        <w:t>Waccasassa</w:t>
-      </w:r>
-      <w:proofErr w:type="spellEnd"/>
-      <w:r>
-        <w:rPr>
-          <w:rFonts w:ascii="Arial" w:hAnsi="Arial" w:cs="Arial"/>
-          <w:sz w:val="24"/>
-          <w:szCs w:val="24"/>
-        </w:rPr>
-        <w:t xml:space="preserve"> River, Florida to Horseshoe Beach, Florida</w:t>
-      </w:r>
-      <w:ins w:id="46" w:author="Windows User" w:date="2019-03-18T06:39:00Z">
-        <w:r>
-          <w:rPr>
-            <w:rFonts w:ascii="Arial" w:hAnsi="Arial" w:cs="Arial"/>
-            <w:sz w:val="24"/>
-            <w:szCs w:val="24"/>
-          </w:rPr>
-          <w:t xml:space="preserve"> with special emphasis on public lands</w:t>
-        </w:r>
-      </w:ins>
-      <w:r>
-        <w:rPr>
-          <w:rFonts w:ascii="Arial" w:hAnsi="Arial" w:cs="Arial"/>
-          <w:sz w:val="24"/>
-          <w:szCs w:val="24"/>
-        </w:rPr>
-        <w:t>.  I will develop a data workflow for collecting and processing available imagery that is reproducible and uses publicly available resources.</w:t>
-      </w:r>
-    </w:p>
-    <w:p>
-      <w:pPr>
-        <w:rPr>
-          <w:rFonts w:ascii="Arial" w:hAnsi="Arial" w:cs="Arial"/>
-          <w:sz w:val="24"/>
-          <w:szCs w:val="24"/>
-        </w:rPr>
-      </w:pPr>
-      <w:r>
-        <w:rPr>
-          <w:rFonts w:ascii="Arial" w:hAnsi="Arial" w:cs="Arial"/>
-          <w:noProof/>
-          <w:sz w:val="24"/>
-          <w:szCs w:val="24"/>
-        </w:rPr>
         <w:drawing>
           <wp:anchor distT="0" distB="0" distL="114300" distR="114300" simplePos="0" relativeHeight="251658240" behindDoc="0" locked="0" layoutInCell="1" allowOverlap="1" wp14:anchorId="31F9479A" wp14:editId="657CD392">
             <wp:simplePos x="0" y="0"/>
@@ -1282,7 +1280,7 @@
                     </pic:cNvPicPr>
                   </pic:nvPicPr>
                   <pic:blipFill>
-                    <a:blip r:embed="rId9">
+                    <a:blip r:embed="rId10">
                       <a:extLst>
                         <a:ext uri="{28A0092B-C50C-407E-A947-70E740481C1C}">
                           <a14:useLocalDpi xmlns:a14="http://schemas.microsoft.com/office/drawing/2010/main" val="0"/>
@@ -1321,8 +1319,8 @@
         </w:rPr>
         <w:t xml:space="preserve">(2) I will identify a set of watershed metrics for the Suwannee River basin from public data repositories that are useful for understanding trends in variables that are known to correlate with changes in river discharge, nutrient levels, or aquatic biodiversity and </w:t>
       </w:r>
-      <w:commentRangeStart w:id="47"/>
-      <w:commentRangeStart w:id="48"/>
+      <w:commentRangeStart w:id="13"/>
+      <w:commentRangeStart w:id="14"/>
       <w:r>
         <w:rPr>
           <w:rFonts w:ascii="Arial" w:hAnsi="Arial" w:cs="Arial"/>
@@ -1331,7 +1329,7 @@
         </w:rPr>
         <w:t>habitats</w:t>
       </w:r>
-      <w:commentRangeEnd w:id="47"/>
+      <w:commentRangeEnd w:id="13"/>
       <w:r>
         <w:rPr>
           <w:rStyle w:val="CommentReference"/>
@@ -1339,14 +1337,14 @@
           <w:sz w:val="24"/>
           <w:szCs w:val="24"/>
         </w:rPr>
-        <w:commentReference w:id="47"/>
-      </w:r>
-      <w:commentRangeEnd w:id="48"/>
+        <w:commentReference w:id="13"/>
+      </w:r>
+      <w:commentRangeEnd w:id="14"/>
       <w:r>
         <w:rPr>
           <w:rStyle w:val="CommentReference"/>
         </w:rPr>
-        <w:commentReference w:id="48"/>
+        <w:commentReference w:id="14"/>
       </w:r>
       <w:r>
         <w:rPr>
@@ -1356,6 +1354,24 @@
         </w:rPr>
         <w:t xml:space="preserve">.  </w:t>
       </w:r>
+    </w:p>
+    <w:p>
+      <w:pPr>
+        <w:rPr>
+          <w:rFonts w:ascii="Arial" w:hAnsi="Arial" w:cs="Arial"/>
+          <w:sz w:val="24"/>
+          <w:szCs w:val="24"/>
+        </w:rPr>
+      </w:pPr>
+    </w:p>
+    <w:p>
+      <w:pPr>
+        <w:rPr>
+          <w:rFonts w:ascii="Arial" w:hAnsi="Arial" w:cs="Arial"/>
+          <w:sz w:val="24"/>
+          <w:szCs w:val="24"/>
+        </w:rPr>
+      </w:pPr>
     </w:p>
     <w:p>
       <w:pPr>
@@ -1406,7 +1422,7 @@
         </w:rPr>
         <w:t>, (Raabe et al. 2004)</w:t>
       </w:r>
-      <w:ins w:id="49" w:author="Windows User" w:date="2019-03-18T06:40:00Z">
+      <w:ins w:id="15" w:author="Windows User" w:date="2019-03-18T06:40:00Z">
         <w:r>
           <w:rPr>
             <w:rFonts w:ascii="Arial" w:hAnsi="Arial" w:cs="Arial"/>
@@ -1431,7 +1447,7 @@
           <w:t xml:space="preserve"> Raabe et al. (2004) </w:t>
         </w:r>
       </w:ins>
-      <w:ins w:id="50" w:author="Windows User" w:date="2019-03-18T06:41:00Z">
+      <w:ins w:id="16" w:author="Windows User" w:date="2019-03-18T06:41:00Z">
         <w:r>
           <w:rPr>
             <w:rFonts w:ascii="Arial" w:hAnsi="Arial" w:cs="Arial"/>
@@ -1440,7 +1456,7 @@
           <w:t xml:space="preserve">determined that …provide an example result </w:t>
         </w:r>
       </w:ins>
-      <w:ins w:id="51" w:author="Windows User" w:date="2019-03-18T06:42:00Z">
+      <w:ins w:id="17" w:author="Windows User" w:date="2019-03-18T06:42:00Z">
         <w:r>
           <w:rPr>
             <w:rFonts w:ascii="Arial" w:hAnsi="Arial" w:cs="Arial"/>
@@ -1485,21 +1501,21 @@
           <w:rFonts w:ascii="Arial" w:hAnsi="Arial" w:cs="Arial"/>
           <w:spacing w:val="2"/>
         </w:rPr>
+        <w:t xml:space="preserve">At this time, no spatial units are defined. Selecting observation units will be established before the landscape metrics can be calculated and atmospheric </w:t>
+      </w:r>
+      <w:r>
+        <w:rPr>
+          <w:rFonts w:ascii="Arial" w:hAnsi="Arial" w:cs="Arial"/>
+          <w:spacing w:val="2"/>
+        </w:rPr>
+        <w:t xml:space="preserve">variables </w:t>
+      </w:r>
+      <w:r>
+        <w:rPr>
+          <w:rFonts w:ascii="Arial" w:hAnsi="Arial" w:cs="Arial"/>
+          <w:spacing w:val="2"/>
+        </w:rPr>
         <w:lastRenderedPageBreak/>
-        <w:t xml:space="preserve">At this time, no spatial units are defined. Selecting observation units will be established before the landscape metrics can be calculated and atmospheric </w:t>
-      </w:r>
-      <w:r>
-        <w:rPr>
-          <w:rFonts w:ascii="Arial" w:hAnsi="Arial" w:cs="Arial"/>
-          <w:spacing w:val="2"/>
-        </w:rPr>
-        <w:t xml:space="preserve">variables </w:t>
-      </w:r>
-      <w:r>
-        <w:rPr>
-          <w:rFonts w:ascii="Arial" w:hAnsi="Arial" w:cs="Arial"/>
-          <w:spacing w:val="2"/>
-        </w:rPr>
         <w:t xml:space="preserve">corrected. </w:t>
       </w:r>
       <w:r>
@@ -1598,7 +1614,7 @@
         </w:rPr>
         <w:t xml:space="preserve"> research is to create an automized way to update maps, </w:t>
       </w:r>
-      <w:commentRangeStart w:id="52"/>
+      <w:commentRangeStart w:id="18"/>
       <w:r>
         <w:rPr>
           <w:rFonts w:ascii="Arial" w:hAnsi="Arial" w:cs="Arial"/>
@@ -1607,12 +1623,12 @@
         </w:rPr>
         <w:t>based</w:t>
       </w:r>
-      <w:commentRangeEnd w:id="52"/>
+      <w:commentRangeEnd w:id="18"/>
       <w:r>
         <w:rPr>
           <w:rStyle w:val="CommentReference"/>
         </w:rPr>
-        <w:commentReference w:id="52"/>
+        <w:commentReference w:id="18"/>
       </w:r>
       <w:r>
         <w:rPr>
@@ -1863,7 +1879,7 @@
         </w:rPr>
         <w:t>Using the USADA quick stats, the census and survey data (</w:t>
       </w:r>
-      <w:hyperlink r:id="rId10" w:history="1">
+      <w:hyperlink r:id="rId11" w:history="1">
         <w:r>
           <w:rPr>
             <w:rStyle w:val="Hyperlink"/>
@@ -2014,7 +2030,7 @@
           <w:szCs w:val="24"/>
         </w:rPr>
       </w:pPr>
-      <w:commentRangeStart w:id="53"/>
+      <w:commentRangeStart w:id="19"/>
       <w:r>
         <w:rPr>
           <w:rFonts w:ascii="Arial" w:hAnsi="Arial" w:cs="Arial"/>
@@ -2024,12 +2040,12 @@
         </w:rPr>
         <w:t>Discussion</w:t>
       </w:r>
-      <w:commentRangeEnd w:id="53"/>
+      <w:commentRangeEnd w:id="19"/>
       <w:r>
         <w:rPr>
           <w:rStyle w:val="CommentReference"/>
         </w:rPr>
-        <w:commentReference w:id="53"/>
+        <w:commentReference w:id="19"/>
       </w:r>
     </w:p>
     <w:p>
@@ -2087,6 +2103,58 @@
           <w:szCs w:val="24"/>
         </w:rPr>
         <w:t xml:space="preserve"> a better understanding of the impact of ecological impacts in an area. Areas that are involved in monitoring programs, are the ideal candidate for spatial and temporal evaluations. Creating these series of shoreline satellite imagery, on behalf of the LCR project, will prove to be an amazing tool for both public and program needs. </w:t>
+      </w:r>
+    </w:p>
+    <w:p>
+      <w:pPr>
+        <w:rPr>
+          <w:rFonts w:ascii="Arial" w:hAnsi="Arial" w:cs="Arial"/>
+          <w:sz w:val="24"/>
+          <w:szCs w:val="24"/>
+        </w:rPr>
+      </w:pPr>
+    </w:p>
+    <w:p>
+      <w:pPr>
+        <w:rPr>
+          <w:rFonts w:ascii="Arial" w:hAnsi="Arial" w:cs="Arial"/>
+          <w:sz w:val="24"/>
+          <w:szCs w:val="24"/>
+        </w:rPr>
+      </w:pPr>
+      <w:r>
+        <w:rPr>
+          <w:rFonts w:ascii="Arial" w:hAnsi="Arial" w:cs="Arial"/>
+          <w:sz w:val="24"/>
+          <w:szCs w:val="24"/>
+        </w:rPr>
+        <w:t>References</w:t>
+      </w:r>
+    </w:p>
+    <w:p>
+      <w:pPr>
+        <w:rPr>
+          <w:rFonts w:ascii="Arial" w:hAnsi="Arial" w:cs="Arial"/>
+          <w:sz w:val="24"/>
+          <w:szCs w:val="24"/>
+        </w:rPr>
+      </w:pPr>
+    </w:p>
+    <w:p>
+      <w:pPr>
+        <w:rPr>
+          <w:rFonts w:ascii="Arial" w:hAnsi="Arial" w:cs="Arial"/>
+          <w:sz w:val="24"/>
+          <w:szCs w:val="24"/>
+        </w:rPr>
+      </w:pPr>
+      <w:r>
+        <w:rPr>
+          <w:rFonts w:ascii="Arial" w:hAnsi="Arial" w:cs="Arial"/>
+          <w:sz w:val="24"/>
+          <w:szCs w:val="24"/>
+        </w:rPr>
+        <w:t>Katz, Brian G., and Ellen A. Raabe. Suwannee River basin and estuary: An integrated watershed science program. No. 2005-1210. 2005.</w:t>
       </w:r>
     </w:p>
     <w:p>
@@ -2198,66 +2266,86 @@
         <w:pStyle w:val="CommentText"/>
       </w:pPr>
     </w:p>
+  </w:comment>
+  <w:comment w:id="11" w:author="Windows User" w:date="2019-03-17T07:08:00Z" w:initials="WU">
     <w:p>
       <w:pPr>
         <w:pStyle w:val="CommentText"/>
       </w:pPr>
       <w:r>
-        <w:t>https://archive.usgs.gov/archive/sites/gulfsci.er.usgs.gov/suwannee/reports/index.html</w:t>
-      </w:r>
+        <w:rPr>
+          <w:rStyle w:val="CommentReference"/>
+        </w:rPr>
+        <w:annotationRef/>
+      </w:r>
+      <w:r>
+        <w:t xml:space="preserve">This looks </w:t>
+      </w:r>
+      <w:proofErr w:type="gramStart"/>
+      <w:r>
+        <w:t>really relevant</w:t>
+      </w:r>
+      <w:proofErr w:type="gramEnd"/>
     </w:p>
     <w:p>
       <w:pPr>
         <w:pStyle w:val="CommentText"/>
       </w:pPr>
     </w:p>
-    <w:bookmarkStart w:id="2" w:name="_GoBack"/>
     <w:p>
       <w:pPr>
         <w:pStyle w:val="CommentText"/>
       </w:pPr>
       <w:r>
-        <w:fldChar w:fldCharType="begin"/>
-      </w:r>
-      <w:r>
-        <w:instrText xml:space="preserve"> HYPERLINK "https://archive.usgs.gov/archive/sites/gulfsci.er.usgs.gov/suwannee/map/index.html" </w:instrText>
-      </w:r>
-      <w:r>
-        <w:fldChar w:fldCharType="separate"/>
-      </w:r>
-      <w:r>
-        <w:rPr>
-          <w:rStyle w:val="Hyperlink"/>
-        </w:rPr>
-        <w:t>https://archive.usgs.gov/archive/sites/gulfsci.er.usgs.gov/suwannee/map/index.html</w:t>
-      </w:r>
-      <w:r>
-        <w:rPr>
-          <w:rStyle w:val="Hyperlink"/>
-        </w:rPr>
-        <w:fldChar w:fldCharType="end"/>
-      </w:r>
-    </w:p>
-    <w:bookmarkEnd w:id="2"/>
+        <w:t>https://search.proquest.com/openview/6858bdbf8600c4fec459c65cf4f04820/1?pq-origsite=gscholar&amp;cbl=18750&amp;diss=y</w:t>
+      </w:r>
+    </w:p>
+  </w:comment>
+  <w:comment w:id="12" w:author="Windows User" w:date="2019-03-18T06:25:00Z" w:initials="WU">
     <w:p>
       <w:pPr>
         <w:pStyle w:val="CommentText"/>
       </w:pPr>
-    </w:p>
+      <w:r>
+        <w:rPr>
+          <w:rStyle w:val="CommentReference"/>
+        </w:rPr>
+        <w:annotationRef/>
+      </w:r>
+      <w:r>
+        <w:t>This is important because the digitizing will likely have to be done by hand and you can show how repeatable it is.</w:t>
+      </w:r>
+    </w:p>
+  </w:comment>
+  <w:comment w:id="13" w:author="Pine, Bill" w:date="2019-03-04T09:35:00Z" w:initials="PB">
     <w:p>
       <w:pPr>
         <w:pStyle w:val="CommentText"/>
       </w:pPr>
       <w:r>
-        <w:t>Very important link here</w:t>
-      </w:r>
-    </w:p>
+        <w:rPr>
+          <w:rStyle w:val="CommentReference"/>
+        </w:rPr>
+        <w:annotationRef/>
+      </w:r>
+      <w:r>
+        <w:t>Mel, I don’t know what these are… you can research this and propose several to use. But I would think it would be things such as landcover, % agricultural lands, % impervious surface, human population density, wells, etc.</w:t>
+      </w:r>
+    </w:p>
+  </w:comment>
+  <w:comment w:id="14" w:author="Pine, Bill" w:date="2019-03-18T09:51:00Z" w:initials="PB">
     <w:p>
       <w:pPr>
         <w:pStyle w:val="CommentText"/>
       </w:pPr>
       <w:r>
-        <w:t>https://archive.usgs.gov/archive/sites/gulfsci.er.usgs.gov/suwannee/reports/index.html</w:t>
+        <w:rPr>
+          <w:rStyle w:val="CommentReference"/>
+        </w:rPr>
+        <w:annotationRef/>
+      </w:r>
+      <w:r>
+        <w:t>See my comments above in terms of possibly using some of the USGS identified threats from some of the workshops in 2004</w:t>
       </w:r>
     </w:p>
     <w:p>
@@ -2270,11 +2358,11 @@
         <w:pStyle w:val="CommentText"/>
       </w:pPr>
       <w:r>
-        <w:t>You’ll see Brian Katz and Ellen Raabe are too common names.</w:t>
+        <w:t>https://archive.usgs.gov/archive/sites/gulfsci.er.usgs.gov/suwannee/reports/KatzRaabeWP.pdf</w:t>
       </w:r>
     </w:p>
   </w:comment>
-  <w:comment w:id="16" w:author="Windows User" w:date="2019-03-17T07:08:00Z" w:initials="WU">
+  <w:comment w:id="18" w:author="Windows User" w:date="2019-03-17T07:03:00Z" w:initials="WU">
     <w:p>
       <w:pPr>
         <w:pStyle w:val="CommentText"/>
@@ -2286,101 +2374,11 @@
         <w:annotationRef/>
       </w:r>
       <w:r>
-        <w:t>This looks really relevant</w:t>
-      </w:r>
-    </w:p>
-    <w:p>
-      <w:pPr>
-        <w:pStyle w:val="CommentText"/>
-      </w:pPr>
-    </w:p>
-    <w:p>
-      <w:pPr>
-        <w:pStyle w:val="CommentText"/>
-      </w:pPr>
-      <w:r>
-        <w:t>https://search.proquest.com/openview/6858bdbf8600c4fec459c65cf4f04820/1?pq-origsite=gscholar&amp;cbl=18750&amp;diss=y</w:t>
+        <w:t>Make this reproducible even if hand digitization. Randomly select certain images and digitize them twice. Maybe re-digitize some of Nick’s images? Find examples double digitizing in literature.</w:t>
       </w:r>
     </w:p>
   </w:comment>
-  <w:comment w:id="19" w:author="Windows User" w:date="2019-03-18T06:25:00Z" w:initials="WU">
-    <w:p>
-      <w:pPr>
-        <w:pStyle w:val="CommentText"/>
-      </w:pPr>
-      <w:r>
-        <w:rPr>
-          <w:rStyle w:val="CommentReference"/>
-        </w:rPr>
-        <w:annotationRef/>
-      </w:r>
-      <w:r>
-        <w:t>This is important because the digitizing will likely have to be done by hand and you can show how repeatable it is.</w:t>
-      </w:r>
-    </w:p>
-  </w:comment>
-  <w:comment w:id="47" w:author="Pine, Bill" w:date="2019-03-04T09:35:00Z" w:initials="PB">
-    <w:p>
-      <w:pPr>
-        <w:pStyle w:val="CommentText"/>
-      </w:pPr>
-      <w:r>
-        <w:rPr>
-          <w:rStyle w:val="CommentReference"/>
-        </w:rPr>
-        <w:annotationRef/>
-      </w:r>
-      <w:r>
-        <w:t>Mel, I don’t know what these are… you can research this and propose several to use. But I would think it would be things such as landcover, % agricultural lands, % impervious surface, human population density, wells, etc.</w:t>
-      </w:r>
-    </w:p>
-  </w:comment>
-  <w:comment w:id="48" w:author="Pine, Bill" w:date="2019-03-18T09:51:00Z" w:initials="PB">
-    <w:p>
-      <w:pPr>
-        <w:pStyle w:val="CommentText"/>
-      </w:pPr>
-      <w:r>
-        <w:rPr>
-          <w:rStyle w:val="CommentReference"/>
-        </w:rPr>
-        <w:annotationRef/>
-      </w:r>
-      <w:r>
-        <w:t>See my comments above in terms of possibly using some of the USGS identified threats from some of the workshops in 2004</w:t>
-      </w:r>
-    </w:p>
-    <w:p>
-      <w:pPr>
-        <w:pStyle w:val="CommentText"/>
-      </w:pPr>
-    </w:p>
-    <w:p>
-      <w:pPr>
-        <w:pStyle w:val="CommentText"/>
-      </w:pPr>
-      <w:r>
-        <w:t>https://archive.usgs.gov/archive/sites/gulfsci.er.usgs.gov/suwannee/reports/KatzRaabeWP.pdf</w:t>
-      </w:r>
-    </w:p>
-  </w:comment>
-  <w:comment w:id="52" w:author="Windows User" w:date="2019-03-17T07:03:00Z" w:initials="WU">
-    <w:p>
-      <w:pPr>
-        <w:pStyle w:val="CommentText"/>
-      </w:pPr>
-      <w:r>
-        <w:rPr>
-          <w:rStyle w:val="CommentReference"/>
-        </w:rPr>
-        <w:annotationRef/>
-      </w:r>
-      <w:r>
-        <w:t>Make this reproducible even if hand digitization. Randomly select certain images and digitize them twice. Maybe re-digitize some of Nick’s images? Find examples double digitizing in literature.</w:t>
-      </w:r>
-    </w:p>
-  </w:comment>
-  <w:comment w:id="53" w:author="Pine, Bill" w:date="2019-03-18T09:52:00Z" w:initials="PB">
+  <w:comment w:id="19" w:author="Pine, Bill" w:date="2019-03-18T09:52:00Z" w:initials="PB">
     <w:p>
       <w:pPr>
         <w:pStyle w:val="CommentText"/>
@@ -2423,6 +2421,7 @@
 <file path=word/commentsIds.xml><?xml version="1.0" encoding="utf-8"?>
 <w16cid:commentsIds xmlns:wpc="http://schemas.microsoft.com/office/word/2010/wordprocessingCanvas" xmlns:cx="http://schemas.microsoft.com/office/drawing/2014/chartex" xmlns:cx1="http://schemas.microsoft.com/office/drawing/2015/9/8/chartex" xmlns:cx2="http://schemas.microsoft.com/office/drawing/2015/10/21/chartex" xmlns:cx3="http://schemas.microsoft.com/office/drawing/2016/5/9/chartex" xmlns:cx4="http://schemas.microsoft.com/office/drawing/2016/5/10/chartex" xmlns:cx5="http://schemas.microsoft.com/office/drawing/2016/5/11/chartex" xmlns:cx6="http://schemas.microsoft.com/office/drawing/2016/5/12/chartex" xmlns:cx7="http://schemas.microsoft.com/office/drawing/2016/5/13/chartex" xmlns:cx8="http://schemas.microsoft.com/office/drawing/2016/5/14/chartex" xmlns:mc="http://schemas.openxmlformats.org/markup-compatibility/2006" xmlns:aink="http://schemas.microsoft.com/office/drawing/2016/ink" xmlns:am3d="http://schemas.microsoft.com/office/drawing/2017/model3d" xmlns:o="urn:schemas-microsoft-com:office:office" xmlns:r="http://schemas.openxmlformats.org/officeDocument/2006/relationships" xmlns:m="http://schemas.openxmlformats.org/officeDocument/2006/math" xmlns:v="urn:schemas-microsoft-com:vml" xmlns:wp14="http://schemas.microsoft.com/office/word/2010/wordprocessingDrawing" xmlns:wp="http://schemas.openxmlformats.org/drawingml/2006/wordprocessingDrawing" xmlns:w10="urn:schemas-microsoft-com:office:word" xmlns:w="http://schemas.openxmlformats.org/wordprocessingml/2006/main" xmlns:w14="http://schemas.microsoft.com/office/word/2010/wordml" xmlns:w15="http://schemas.microsoft.com/office/word/2012/wordml" xmlns:w16cid="http://schemas.microsoft.com/office/word/2016/wordml/cid" xmlns:w16se="http://schemas.microsoft.com/office/word/2015/wordml/symex" xmlns:wpg="http://schemas.microsoft.com/office/word/2010/wordprocessingGroup" xmlns:wpi="http://schemas.microsoft.com/office/word/2010/wordprocessingInk" xmlns:wne="http://schemas.microsoft.com/office/word/2006/wordml" xmlns:wps="http://schemas.microsoft.com/office/word/2010/wordprocessingShape" mc:Ignorable="w14 w15 w16se w16cid wp14">
   <w16cid:commentId w16cid:paraId="0B0C0B00" w16cid:durableId="203A4339"/>
+  <w16cid:commentId w16cid:paraId="432C60C3" w16cid:durableId="203CAF15"/>
   <w16cid:commentId w16cid:paraId="1239D872" w16cid:durableId="203870DB"/>
   <w16cid:commentId w16cid:paraId="76D393CD" w16cid:durableId="2039B858"/>
   <w16cid:commentId w16cid:paraId="4030203D" w16cid:durableId="20324F3A"/>
@@ -2660,6 +2659,7 @@
     <w:lsdException w:name="HTML Sample" w:semiHidden="1" w:unhideWhenUsed="1"/>
     <w:lsdException w:name="HTML Typewriter" w:semiHidden="1" w:unhideWhenUsed="1"/>
     <w:lsdException w:name="HTML Variable" w:semiHidden="1" w:unhideWhenUsed="1"/>
+    <w:lsdException w:name="Normal Table" w:semiHidden="1" w:unhideWhenUsed="1"/>
     <w:lsdException w:name="annotation subject" w:semiHidden="1" w:unhideWhenUsed="1"/>
     <w:lsdException w:name="No List" w:semiHidden="1" w:unhideWhenUsed="1"/>
     <w:lsdException w:name="Outline List 1" w:semiHidden="1" w:unhideWhenUsed="1"/>
@@ -2703,8 +2703,10 @@
     <w:lsdException w:name="Table Elegant" w:semiHidden="1" w:unhideWhenUsed="1"/>
     <w:lsdException w:name="Table Professional" w:semiHidden="1" w:unhideWhenUsed="1"/>
     <w:lsdException w:name="Table Subtle 1" w:semiHidden="1" w:unhideWhenUsed="1"/>
+    <w:lsdException w:name="Table Subtle 2" w:semiHidden="1" w:unhideWhenUsed="1"/>
     <w:lsdException w:name="Table Web 1" w:semiHidden="1" w:unhideWhenUsed="1"/>
     <w:lsdException w:name="Table Web 2" w:semiHidden="1" w:unhideWhenUsed="1"/>
+    <w:lsdException w:name="Table Web 3" w:semiHidden="1" w:unhideWhenUsed="1"/>
     <w:lsdException w:name="Balloon Text" w:semiHidden="1" w:unhideWhenUsed="1"/>
     <w:lsdException w:name="Table Grid" w:uiPriority="39"/>
     <w:lsdException w:name="Table Theme" w:semiHidden="1" w:unhideWhenUsed="1"/>
@@ -3132,6 +3134,18 @@
       <w:shd w:val="clear" w:color="auto" w:fill="E1DFDD"/>
     </w:rPr>
   </w:style>
+  <w:style w:type="character" w:styleId="UnresolvedMention">
+    <w:name w:val="Unresolved Mention"/>
+    <w:basedOn w:val="DefaultParagraphFont"/>
+    <w:uiPriority w:val="99"/>
+    <w:semiHidden/>
+    <w:unhideWhenUsed/>
+    <w:rsid w:val="00B4444A"/>
+    <w:rPr>
+      <w:color w:val="605E5C"/>
+      <w:shd w:val="clear" w:color="auto" w:fill="E1DFDD"/>
+    </w:rPr>
+  </w:style>
 </w:styles>
 </file>
 
@@ -3453,7 +3467,7 @@
 </file>
 
 <file path=customXml/itemProps1.xml><?xml version="1.0" encoding="utf-8"?>
-<ds:datastoreItem xmlns:ds="http://schemas.openxmlformats.org/officeDocument/2006/customXml" ds:itemID="{1340AC1A-2EE7-4656-ADD2-E1B63E485B20}">
+<ds:datastoreItem xmlns:ds="http://schemas.openxmlformats.org/officeDocument/2006/customXml" ds:itemID="{82B2A7FB-E5AF-4D25-917E-11A45AF71135}">
   <ds:schemaRefs>
     <ds:schemaRef ds:uri="http://schemas.openxmlformats.org/officeDocument/2006/bibliography"/>
   </ds:schemaRefs>

</xml_diff>